<commit_message>
Update Tätigkeitsberichte + WPF
</commit_message>
<xml_diff>
--- a/Tätigkeitsberichte/Tätigkeitsberichte.docx
+++ b/Tätigkeitsberichte/Tätigkeitsberichte.docx
@@ -1,12 +1,14 @@
 
 <file path=word/document.xml><?xml version="1.0" encoding="utf-8"?>
-<w:document xmlns:ve="http://schemas.openxmlformats.org/markup-compatibility/2006" xmlns:o="urn:schemas-microsoft-com:office:office" xmlns:r="http://schemas.openxmlformats.org/officeDocument/2006/relationships" xmlns:m="http://schemas.openxmlformats.org/officeDocument/2006/math" xmlns:v="urn:schemas-microsoft-com:vml" xmlns:wp="http://schemas.openxmlformats.org/drawingml/2006/wordprocessingDrawing" xmlns:w10="urn:schemas-microsoft-com:office:word" xmlns:w="http://schemas.openxmlformats.org/wordprocessingml/2006/main" xmlns:wne="http://schemas.microsoft.com/office/word/2006/wordml">
+<w:document xmlns:wpc="http://schemas.microsoft.com/office/word/2010/wordprocessingCanvas" xmlns:mc="http://schemas.openxmlformats.org/markup-compatibility/2006" xmlns:o="urn:schemas-microsoft-com:office:office" xmlns:r="http://schemas.openxmlformats.org/officeDocument/2006/relationships" xmlns:m="http://schemas.openxmlformats.org/officeDocument/2006/math" xmlns:v="urn:schemas-microsoft-com:vml" xmlns:wp14="http://schemas.microsoft.com/office/word/2010/wordprocessingDrawing" xmlns:wp="http://schemas.openxmlformats.org/drawingml/2006/wordprocessingDrawing" xmlns:w10="urn:schemas-microsoft-com:office:word" xmlns:w="http://schemas.openxmlformats.org/wordprocessingml/2006/main" xmlns:w14="http://schemas.microsoft.com/office/word/2010/wordml" xmlns:w15="http://schemas.microsoft.com/office/word/2012/wordml" xmlns:wpg="http://schemas.microsoft.com/office/word/2010/wordprocessingGroup" xmlns:wpi="http://schemas.microsoft.com/office/word/2010/wordprocessingInk" xmlns:wne="http://schemas.microsoft.com/office/word/2006/wordml" xmlns:wps="http://schemas.microsoft.com/office/word/2010/wordprocessingShape" mc:Ignorable="w14 w15 wp14">
   <w:body>
     <w:p>
       <w:pPr>
         <w:pStyle w:val="Titel"/>
         <w:jc w:val="center"/>
       </w:pPr>
+      <w:bookmarkStart w:id="0" w:name="_GoBack"/>
+      <w:bookmarkEnd w:id="0"/>
       <w:r>
         <w:t>Tätigkeitsberichte</w:t>
       </w:r>
@@ -31,13 +33,29 @@
       </w:r>
       <w:proofErr w:type="spellEnd"/>
       <w:r>
-        <w:t>-Accounts bzw. des Projektes UrPokémon. Erstellen und Weiterführung des</w:t>
+        <w:t xml:space="preserve">-Accounts bzw. des Projektes </w:t>
+      </w:r>
+      <w:proofErr w:type="spellStart"/>
+      <w:r>
+        <w:t>UrPokémon</w:t>
+      </w:r>
+      <w:proofErr w:type="spellEnd"/>
+      <w:r>
+        <w:t>. Erstellen und Weiterführung des</w:t>
       </w:r>
       <w:r>
         <w:t xml:space="preserve"> Pflichtenhefts. </w:t>
       </w:r>
       <w:r>
-        <w:t>Ausbau um den Ablauf der Anwendung UrPokémon.</w:t>
+        <w:t xml:space="preserve">Ausbau um den Ablauf der Anwendung </w:t>
+      </w:r>
+      <w:proofErr w:type="spellStart"/>
+      <w:r>
+        <w:t>UrPokémon</w:t>
+      </w:r>
+      <w:proofErr w:type="spellEnd"/>
+      <w:r>
+        <w:t>.</w:t>
       </w:r>
     </w:p>
     <w:p>
@@ -68,7 +86,15 @@
         <w:t xml:space="preserve"> Upload durch die grafische Oberfläche.</w:t>
       </w:r>
       <w:r>
-        <w:t xml:space="preserve"> Erstellen des UML-Diagramms (Klassendiagramm) und ausarbeiten der Funktionalitäten der einzelnen Klassen.</w:t>
+        <w:t xml:space="preserve"> Erstellen des </w:t>
+      </w:r>
+      <w:proofErr w:type="spellStart"/>
+      <w:r>
+        <w:t>UML</w:t>
+      </w:r>
+      <w:proofErr w:type="spellEnd"/>
+      <w:r>
+        <w:t>-Diagramms (Klassendiagramm) und ausarbeiten der Funktionalitäten der einzelnen Klassen.</w:t>
       </w:r>
     </w:p>
     <w:p>
@@ -335,7 +361,15 @@
         <w:fldChar w:fldCharType="end"/>
       </w:r>
       <w:r>
-        <w:t xml:space="preserve"> UML-Diagramm</w:t>
+        <w:t xml:space="preserve"> </w:t>
+      </w:r>
+      <w:proofErr w:type="spellStart"/>
+      <w:r>
+        <w:t>UML</w:t>
+      </w:r>
+      <w:proofErr w:type="spellEnd"/>
+      <w:r>
+        <w:t>-Diagramm</w:t>
       </w:r>
     </w:p>
     <w:p>
@@ -375,7 +409,23 @@
         </w:rPr>
       </w:pPr>
       <w:r>
-        <w:t>Erweitern des UML-Dokuments durch Kann-Kriterien und möglichen Änderungen der Funktionalitäten. Beginn der Erstellung eines Prototyps des UrPokémon-Spiels via Visual Studio. Erstellen des Klassengerüsts für eine Kommandozeilenapplikation, um die Klassen auf ihre Richtigkeit zu testen und um einen funktionierenden Prototypen erstellen zu können (da das Arbeiten mit der grafischen Oberfläche wesentlich komplexer wäre).</w:t>
+        <w:t xml:space="preserve">Erweitern des </w:t>
+      </w:r>
+      <w:proofErr w:type="spellStart"/>
+      <w:r>
+        <w:t>UML</w:t>
+      </w:r>
+      <w:proofErr w:type="spellEnd"/>
+      <w:r>
+        <w:t xml:space="preserve">-Dokuments durch Kann-Kriterien und möglichen Änderungen der Funktionalitäten. Beginn der Erstellung eines Prototyps des </w:t>
+      </w:r>
+      <w:proofErr w:type="spellStart"/>
+      <w:r>
+        <w:t>UrPokémon</w:t>
+      </w:r>
+      <w:proofErr w:type="spellEnd"/>
+      <w:r>
+        <w:t>-Spiels via Visual Studio. Erstellen des Klassengerüsts für eine Kommandozeilenapplikation, um die Klassen auf ihre Richtigkeit zu testen und um einen funktionierenden Prototypen erstellen zu können (da das Arbeiten mit der grafischen Oberfläche wesentlich komplexer wäre).</w:t>
       </w:r>
       <w:r>
         <w:rPr>
@@ -470,7 +520,15 @@
         <w:fldChar w:fldCharType="end"/>
       </w:r>
       <w:r>
-        <w:t xml:space="preserve"> Erweitertes UML-Diagramm</w:t>
+        <w:t xml:space="preserve"> Erweitertes </w:t>
+      </w:r>
+      <w:proofErr w:type="spellStart"/>
+      <w:r>
+        <w:t>UML</w:t>
+      </w:r>
+      <w:proofErr w:type="spellEnd"/>
+      <w:r>
+        <w:t>-Diagramm</w:t>
       </w:r>
     </w:p>
     <w:p/>
@@ -681,7 +739,15 @@
         <w:fldChar w:fldCharType="end"/>
       </w:r>
       <w:r>
-        <w:t xml:space="preserve"> Prototyp auf CMD-Basis</w:t>
+        <w:t xml:space="preserve"> Prototyp auf </w:t>
+      </w:r>
+      <w:proofErr w:type="spellStart"/>
+      <w:r>
+        <w:t>CMD</w:t>
+      </w:r>
+      <w:proofErr w:type="spellEnd"/>
+      <w:r>
+        <w:t>-Basis</w:t>
       </w:r>
     </w:p>
     <w:p/>
@@ -785,7 +851,15 @@
     </w:p>
     <w:p>
       <w:r>
-        <w:t xml:space="preserve">Recherchieren von gewissen grafischen Elementen wie z.B. dynamische Textboxen. Einbinden des Programmcodes des </w:t>
+        <w:t xml:space="preserve">Recherchieren von gewissen grafischen Elementen wie z.B. dynamische </w:t>
+      </w:r>
+      <w:proofErr w:type="spellStart"/>
+      <w:r>
+        <w:t>Textboxen</w:t>
+      </w:r>
+      <w:proofErr w:type="spellEnd"/>
+      <w:r>
+        <w:t xml:space="preserve">. Einbinden des Programmcodes des </w:t>
       </w:r>
       <w:proofErr w:type="spellStart"/>
       <w:r>
@@ -793,7 +867,15 @@
       </w:r>
       <w:proofErr w:type="spellEnd"/>
       <w:r>
-        <w:t>-Beispiels in das WPF-Beispiel. Erste Versuche die Ausgabe über die Textblöcke ausgeben zu lassen.</w:t>
+        <w:t xml:space="preserve">-Beispiels in das </w:t>
+      </w:r>
+      <w:proofErr w:type="spellStart"/>
+      <w:r>
+        <w:t>WPF</w:t>
+      </w:r>
+      <w:proofErr w:type="spellEnd"/>
+      <w:r>
+        <w:t>-Beispiel. Erste Versuche die Ausgabe über die Textblöcke ausgeben zu lassen.</w:t>
       </w:r>
     </w:p>
     <w:p>
@@ -821,7 +903,15 @@
     </w:p>
     <w:p>
       <w:r>
-        <w:t>Einbinden der recherchierten Lösungsansätze für das Button-Problem (Buttons waren nicht dynamisch ansprechbar). Erstmaliges Testen der Buttons und Textboxen in einem kleinen Testprogramm im Pokémon-Beispiel.</w:t>
+        <w:t xml:space="preserve">Einbinden der recherchierten Lösungsansätze für das Button-Problem (Buttons waren nicht dynamisch ansprechbar). Erstmaliges Testen der Buttons und </w:t>
+      </w:r>
+      <w:proofErr w:type="spellStart"/>
+      <w:r>
+        <w:t>Textboxen</w:t>
+      </w:r>
+      <w:proofErr w:type="spellEnd"/>
+      <w:r>
+        <w:t xml:space="preserve"> in einem kleinen Testprogramm im Pokémon-Beispiel.</w:t>
       </w:r>
     </w:p>
     <w:p>
@@ -1028,7 +1118,23 @@
     </w:p>
     <w:p>
       <w:r>
-        <w:t xml:space="preserve">Da das ansprechen der Elemente im Hauptprogramm nicht in dieser Art möglich ist, bzw. die TextBlöcke nicht in den Klassen ansprechbar sind, wird das Programm komplett umstrukturiert, um die benötigten Anforderungen zu erfüllen. Die </w:t>
+        <w:t xml:space="preserve">Da das </w:t>
+      </w:r>
+      <w:proofErr w:type="spellStart"/>
+      <w:r>
+        <w:t>ansprechen</w:t>
+      </w:r>
+      <w:proofErr w:type="spellEnd"/>
+      <w:r>
+        <w:t xml:space="preserve"> der Elemente im Hauptprogramm nicht in dieser Art möglich ist, bzw. die </w:t>
+      </w:r>
+      <w:proofErr w:type="spellStart"/>
+      <w:r>
+        <w:t>TextBlöcke</w:t>
+      </w:r>
+      <w:proofErr w:type="spellEnd"/>
+      <w:r>
+        <w:t xml:space="preserve"> nicht in den Klassen ansprechbar sind, wird das Programm komplett umstrukturiert, um die benötigten Anforderungen zu erfüllen. Die </w:t>
       </w:r>
       <w:proofErr w:type="spellStart"/>
       <w:r>
@@ -1133,7 +1239,23 @@
       </w:r>
       <w:proofErr w:type="spellEnd"/>
       <w:r>
-        <w:t xml:space="preserve"> konnte der erste funktionierende Prototyp der WPF-Version fertiggestellt werden. In dieser Version ist der Ablauf nochmals vereinfacht, um ihn später jederzeit erweitern zu können. Das Programm wurde nochmals umstrukturiert um die Realisierung mittels WPF weiterführen zu können. </w:t>
+        <w:t xml:space="preserve"> konnte der erste funktionierende Prototyp der </w:t>
+      </w:r>
+      <w:proofErr w:type="spellStart"/>
+      <w:r>
+        <w:t>WPF</w:t>
+      </w:r>
+      <w:proofErr w:type="spellEnd"/>
+      <w:r>
+        <w:t xml:space="preserve">-Version fertiggestellt werden. In dieser Version ist der Ablauf nochmals vereinfacht, um ihn später jederzeit erweitern zu können. Das Programm wurde nochmals umstrukturiert um die Realisierung mittels </w:t>
+      </w:r>
+      <w:proofErr w:type="spellStart"/>
+      <w:r>
+        <w:t>WPF</w:t>
+      </w:r>
+      <w:proofErr w:type="spellEnd"/>
+      <w:r>
+        <w:t xml:space="preserve"> weiterführen zu können. </w:t>
       </w:r>
       <w:r>
         <w:t>Zusätzlich wurde noch eine Anzeige erstellt, die mittels Lebensbalken das Leben bzw. den Schaden grafisch darstellt (je mehr Leben verloren wurde, desto kürzer wird der grüne, bisher statische Balken).</w:t>
@@ -1203,14 +1325,27 @@
       <w:r>
         <w:t xml:space="preserve">Abbildung </w:t>
       </w:r>
-      <w:fldSimple w:instr=" SEQ Abbildung \* ARABIC ">
-        <w:r>
-          <w:rPr>
-            <w:noProof/>
-          </w:rPr>
-          <w:t>9</w:t>
-        </w:r>
-      </w:fldSimple>
+      <w:r>
+        <w:fldChar w:fldCharType="begin"/>
+      </w:r>
+      <w:r>
+        <w:instrText xml:space="preserve"> SEQ Abbildung \* ARABIC </w:instrText>
+      </w:r>
+      <w:r>
+        <w:fldChar w:fldCharType="separate"/>
+      </w:r>
+      <w:r>
+        <w:rPr>
+          <w:noProof/>
+        </w:rPr>
+        <w:t>9</w:t>
+      </w:r>
+      <w:r>
+        <w:rPr>
+          <w:noProof/>
+        </w:rPr>
+        <w:fldChar w:fldCharType="end"/>
+      </w:r>
       <w:r>
         <w:t xml:space="preserve"> </w:t>
       </w:r>
@@ -1286,14 +1421,27 @@
       <w:r>
         <w:t xml:space="preserve">Abbildung </w:t>
       </w:r>
-      <w:fldSimple w:instr=" SEQ Abbildung \* ARABIC ">
-        <w:r>
-          <w:rPr>
-            <w:noProof/>
-          </w:rPr>
-          <w:t>10</w:t>
-        </w:r>
-      </w:fldSimple>
+      <w:r>
+        <w:fldChar w:fldCharType="begin"/>
+      </w:r>
+      <w:r>
+        <w:instrText xml:space="preserve"> SEQ Abbildung \* ARABIC </w:instrText>
+      </w:r>
+      <w:r>
+        <w:fldChar w:fldCharType="separate"/>
+      </w:r>
+      <w:r>
+        <w:rPr>
+          <w:noProof/>
+        </w:rPr>
+        <w:t>10</w:t>
+      </w:r>
+      <w:r>
+        <w:rPr>
+          <w:noProof/>
+        </w:rPr>
+        <w:fldChar w:fldCharType="end"/>
+      </w:r>
       <w:r>
         <w:t xml:space="preserve"> Dynamische Lebensanzeige</w:t>
       </w:r>
@@ -1368,14 +1516,27 @@
       <w:r>
         <w:t xml:space="preserve">Abbildung </w:t>
       </w:r>
-      <w:fldSimple w:instr=" SEQ Abbildung \* ARABIC ">
-        <w:r>
-          <w:rPr>
-            <w:noProof/>
-          </w:rPr>
-          <w:t>11</w:t>
-        </w:r>
-      </w:fldSimple>
+      <w:r>
+        <w:fldChar w:fldCharType="begin"/>
+      </w:r>
+      <w:r>
+        <w:instrText xml:space="preserve"> SEQ Abbildung \* ARABIC </w:instrText>
+      </w:r>
+      <w:r>
+        <w:fldChar w:fldCharType="separate"/>
+      </w:r>
+      <w:r>
+        <w:rPr>
+          <w:noProof/>
+        </w:rPr>
+        <w:t>11</w:t>
+      </w:r>
+      <w:r>
+        <w:rPr>
+          <w:noProof/>
+        </w:rPr>
+        <w:fldChar w:fldCharType="end"/>
+      </w:r>
       <w:r>
         <w:t xml:space="preserve"> Fehlerhafter Schaden beim ersten Zug</w:t>
       </w:r>
@@ -1443,14 +1604,27 @@
       <w:r>
         <w:t xml:space="preserve">Abbildung </w:t>
       </w:r>
-      <w:fldSimple w:instr=" SEQ Abbildung \* ARABIC ">
-        <w:r>
-          <w:rPr>
-            <w:noProof/>
-          </w:rPr>
-          <w:t>12</w:t>
-        </w:r>
-      </w:fldSimple>
+      <w:r>
+        <w:fldChar w:fldCharType="begin"/>
+      </w:r>
+      <w:r>
+        <w:instrText xml:space="preserve"> SEQ Abbildung \* ARABIC </w:instrText>
+      </w:r>
+      <w:r>
+        <w:fldChar w:fldCharType="separate"/>
+      </w:r>
+      <w:r>
+        <w:rPr>
+          <w:noProof/>
+        </w:rPr>
+        <w:t>12</w:t>
+      </w:r>
+      <w:r>
+        <w:rPr>
+          <w:noProof/>
+        </w:rPr>
+        <w:fldChar w:fldCharType="end"/>
+      </w:r>
       <w:r>
         <w:t xml:space="preserve"> Falsche Schadensberechnung</w:t>
       </w:r>
@@ -1533,7 +1707,7 @@
                     </a:ln>
                     <a:extLst>
                       <a:ext uri="{53640926-AAD7-44D8-BBD7-CCE9431645EC}">
-                        <a14:shadowObscured xmlns:a14="http://schemas.microsoft.com/office/drawing/2010/main" xmlns:wps="http://schemas.microsoft.com/office/word/2010/wordprocessingShape" xmlns:wpi="http://schemas.microsoft.com/office/word/2010/wordprocessingInk" xmlns:wpg="http://schemas.microsoft.com/office/word/2010/wordprocessingGroup" xmlns:w15="http://schemas.microsoft.com/office/word/2012/wordml" xmlns:w14="http://schemas.microsoft.com/office/word/2010/wordml" xmlns:w="http://schemas.openxmlformats.org/wordprocessingml/2006/main" xmlns:w10="urn:schemas-microsoft-com:office:word" xmlns:wp14="http://schemas.microsoft.com/office/word/2010/wordprocessingDrawing" xmlns:v="urn:schemas-microsoft-com:vml" xmlns:o="urn:schemas-microsoft-com:office:office" xmlns:mc="http://schemas.openxmlformats.org/markup-compatibility/2006" xmlns:wpc="http://schemas.microsoft.com/office/word/2010/wordprocessingCanvas" xmlns=""/>
+                        <a14:shadowObscured xmlns:a14="http://schemas.microsoft.com/office/drawing/2010/main"/>
                       </a:ext>
                     </a:extLst>
                   </pic:spPr>
@@ -1629,7 +1803,7 @@
                     </a:ln>
                     <a:extLst>
                       <a:ext uri="{53640926-AAD7-44D8-BBD7-CCE9431645EC}">
-                        <a14:shadowObscured xmlns:a14="http://schemas.microsoft.com/office/drawing/2010/main" xmlns:wps="http://schemas.microsoft.com/office/word/2010/wordprocessingShape" xmlns:wpi="http://schemas.microsoft.com/office/word/2010/wordprocessingInk" xmlns:wpg="http://schemas.microsoft.com/office/word/2010/wordprocessingGroup" xmlns:w15="http://schemas.microsoft.com/office/word/2012/wordml" xmlns:w14="http://schemas.microsoft.com/office/word/2010/wordml" xmlns:w="http://schemas.openxmlformats.org/wordprocessingml/2006/main" xmlns:w10="urn:schemas-microsoft-com:office:word" xmlns:wp14="http://schemas.microsoft.com/office/word/2010/wordprocessingDrawing" xmlns:v="urn:schemas-microsoft-com:vml" xmlns:o="urn:schemas-microsoft-com:office:office" xmlns:mc="http://schemas.openxmlformats.org/markup-compatibility/2006" xmlns:wpc="http://schemas.microsoft.com/office/word/2010/wordprocessingCanvas" xmlns=""/>
+                        <a14:shadowObscured xmlns:a14="http://schemas.microsoft.com/office/drawing/2010/main"/>
                       </a:ext>
                     </a:extLst>
                   </pic:spPr>
@@ -1680,15 +1854,7 @@
     </w:p>
     <w:p>
       <w:r>
-        <w:t>Als nächstes wird versucht eine Startanimation hinzuzufügen bevor die Pokémon auf dem Bildschirm erscheinen. (</w:t>
-      </w:r>
-      <w:proofErr w:type="spellStart"/>
-      <w:r>
-        <w:t>Hereinrollender</w:t>
-      </w:r>
-      <w:proofErr w:type="spellEnd"/>
-      <w:r>
-        <w:t xml:space="preserve">/-springender </w:t>
+        <w:t xml:space="preserve">Als nächstes wird versucht eine Startanimation hinzuzufügen bevor die Pokémon auf dem Bildschirm erscheinen. (Hereinrollender/-springender </w:t>
       </w:r>
       <w:proofErr w:type="spellStart"/>
       <w:r>
@@ -1776,7 +1942,7 @@
                     <a:blip r:embed="rId18" cstate="print">
                       <a:extLst>
                         <a:ext uri="{28A0092B-C50C-407E-A947-70E740481C1C}">
-                          <a14:useLocalDpi xmlns:a14="http://schemas.microsoft.com/office/drawing/2010/main" xmlns:wps="http://schemas.microsoft.com/office/word/2010/wordprocessingShape" xmlns:wpi="http://schemas.microsoft.com/office/word/2010/wordprocessingInk" xmlns:wpg="http://schemas.microsoft.com/office/word/2010/wordprocessingGroup" xmlns:w15="http://schemas.microsoft.com/office/word/2012/wordml" xmlns:w14="http://schemas.microsoft.com/office/word/2010/wordml" xmlns:w="http://schemas.openxmlformats.org/wordprocessingml/2006/main" xmlns:w10="urn:schemas-microsoft-com:office:word" xmlns:wp14="http://schemas.microsoft.com/office/word/2010/wordprocessingDrawing" xmlns:v="urn:schemas-microsoft-com:vml" xmlns:o="urn:schemas-microsoft-com:office:office" xmlns:mc="http://schemas.openxmlformats.org/markup-compatibility/2006" xmlns:wpc="http://schemas.microsoft.com/office/word/2010/wordprocessingCanvas" xmlns="" val="0"/>
+                          <a14:useLocalDpi xmlns:a14="http://schemas.microsoft.com/office/drawing/2010/main" val="0"/>
                         </a:ext>
                       </a:extLst>
                     </a:blip>
@@ -1796,7 +1962,7 @@
                     </a:ln>
                     <a:extLst>
                       <a:ext uri="{53640926-AAD7-44D8-BBD7-CCE9431645EC}">
-                        <a14:shadowObscured xmlns:a14="http://schemas.microsoft.com/office/drawing/2010/main" xmlns:wps="http://schemas.microsoft.com/office/word/2010/wordprocessingShape" xmlns:wpi="http://schemas.microsoft.com/office/word/2010/wordprocessingInk" xmlns:wpg="http://schemas.microsoft.com/office/word/2010/wordprocessingGroup" xmlns:w15="http://schemas.microsoft.com/office/word/2012/wordml" xmlns:w14="http://schemas.microsoft.com/office/word/2010/wordml" xmlns:w="http://schemas.openxmlformats.org/wordprocessingml/2006/main" xmlns:w10="urn:schemas-microsoft-com:office:word" xmlns:wp14="http://schemas.microsoft.com/office/word/2010/wordprocessingDrawing" xmlns:v="urn:schemas-microsoft-com:vml" xmlns:o="urn:schemas-microsoft-com:office:office" xmlns:mc="http://schemas.openxmlformats.org/markup-compatibility/2006" xmlns:wpc="http://schemas.microsoft.com/office/word/2010/wordprocessingCanvas" xmlns=""/>
+                        <a14:shadowObscured xmlns:a14="http://schemas.microsoft.com/office/drawing/2010/main"/>
                       </a:ext>
                     </a:extLst>
                   </pic:spPr>
@@ -1814,14 +1980,27 @@
       <w:r>
         <w:t xml:space="preserve">Abbildung </w:t>
       </w:r>
-      <w:fldSimple w:instr=" SEQ Abbildung \* ARABIC ">
-        <w:r>
-          <w:rPr>
-            <w:noProof/>
-          </w:rPr>
-          <w:t>13</w:t>
-        </w:r>
-      </w:fldSimple>
+      <w:r>
+        <w:fldChar w:fldCharType="begin"/>
+      </w:r>
+      <w:r>
+        <w:instrText xml:space="preserve"> SEQ Abbildung \* ARABIC </w:instrText>
+      </w:r>
+      <w:r>
+        <w:fldChar w:fldCharType="separate"/>
+      </w:r>
+      <w:r>
+        <w:rPr>
+          <w:noProof/>
+        </w:rPr>
+        <w:t>13</w:t>
+      </w:r>
+      <w:r>
+        <w:rPr>
+          <w:noProof/>
+        </w:rPr>
+        <w:fldChar w:fldCharType="end"/>
+      </w:r>
       <w:r>
         <w:t xml:space="preserve"> Endbildschirm</w:t>
       </w:r>
@@ -1840,8 +2019,6 @@
       <w:r>
         <w:t>Zusätzlich wurde noch ein Button Aufgeben hinzugefügt.</w:t>
       </w:r>
-      <w:bookmarkStart w:id="0" w:name="_GoBack"/>
-      <w:bookmarkEnd w:id="0"/>
     </w:p>
     <w:p>
       <w:pPr>
@@ -1985,14 +2162,30 @@
       <w:r>
         <w:t xml:space="preserve">Abbildung </w:t>
       </w:r>
-      <w:fldSimple w:instr=" SEQ Abbildung \* ARABIC ">
-        <w:r>
-          <w:rPr>
-            <w:noProof/>
-          </w:rPr>
-          <w:t>14</w:t>
-        </w:r>
-      </w:fldSimple>
+      <w:r>
+        <w:fldChar w:fldCharType="begin"/>
+      </w:r>
+      <w:r>
+        <w:instrText xml:space="preserve"> SE</w:instrText>
+      </w:r>
+      <w:r>
+        <w:instrText xml:space="preserve">Q Abbildung \* ARABIC </w:instrText>
+      </w:r>
+      <w:r>
+        <w:fldChar w:fldCharType="separate"/>
+      </w:r>
+      <w:r>
+        <w:rPr>
+          <w:noProof/>
+        </w:rPr>
+        <w:t>14</w:t>
+      </w:r>
+      <w:r>
+        <w:rPr>
+          <w:noProof/>
+        </w:rPr>
+        <w:fldChar w:fldCharType="end"/>
+      </w:r>
       <w:r>
         <w:t xml:space="preserve"> Implementierung Sounddatei</w:t>
       </w:r>
@@ -2025,7 +2218,118 @@
         <w:t>Die dritte Variante eignet sich eher schlecht, genauso wie Variante eins, da nicht immer ein Sound ausgegeben wird.</w:t>
       </w:r>
     </w:p>
+    <w:p>
+      <w:pPr>
+        <w:pStyle w:val="berschrift1"/>
+        <w:jc w:val="center"/>
+      </w:pPr>
+      <w:r>
+        <w:t>18.02.2015</w:t>
+      </w:r>
+    </w:p>
+    <w:p>
+      <w:r>
+        <w:t xml:space="preserve">Implementieren von Soundeffekten auf die einzelnen Attacken der Pokémon. Durch das </w:t>
+      </w:r>
+      <w:proofErr w:type="spellStart"/>
+      <w:r>
+        <w:t>einfügen</w:t>
+      </w:r>
+      <w:proofErr w:type="spellEnd"/>
+      <w:r>
+        <w:t xml:space="preserve"> der Soundeffekte treten wieder Bugs auf, welche zu einer falschen Lebensberechnung führen. Pokémon können bis zu einem gewissen Grad noch weiterkämpfen, obwohl das Leben schon im negativen Bereich ist. Dieser Bug tritt jedoch nur auf, wenn mehrere Attacken mit Sounds versehen werden. Dieser Bug  trete jedoch nur bei </w:t>
+      </w:r>
+      <w:proofErr w:type="spellStart"/>
+      <w:r>
+        <w:t>Glurak</w:t>
+      </w:r>
+      <w:proofErr w:type="spellEnd"/>
+      <w:r>
+        <w:t xml:space="preserve">, nicht aber bei </w:t>
+      </w:r>
+      <w:proofErr w:type="spellStart"/>
+      <w:r>
+        <w:t>Bisafloor</w:t>
+      </w:r>
+      <w:proofErr w:type="spellEnd"/>
+      <w:r>
+        <w:t xml:space="preserve"> auf.</w:t>
+      </w:r>
+      <w:r>
+        <w:t xml:space="preserve"> Das wiederum bedeutet, dass der Bug entweder in den Attacken von </w:t>
+      </w:r>
+      <w:proofErr w:type="spellStart"/>
+      <w:r>
+        <w:t>Bisafloor</w:t>
+      </w:r>
+      <w:proofErr w:type="spellEnd"/>
+      <w:r>
+        <w:t xml:space="preserve"> auftreten muss, oder in der Lebensberechnung von </w:t>
+      </w:r>
+      <w:proofErr w:type="spellStart"/>
+      <w:r>
+        <w:t>Glurak</w:t>
+      </w:r>
+      <w:proofErr w:type="spellEnd"/>
+      <w:r>
+        <w:t xml:space="preserve"> auftritt.</w:t>
+      </w:r>
+    </w:p>
     <w:p/>
+    <w:p>
+      <w:pPr>
+        <w:pStyle w:val="berschrift1"/>
+        <w:jc w:val="center"/>
+      </w:pPr>
+      <w:r>
+        <w:t>25.02.2015</w:t>
+      </w:r>
+    </w:p>
+    <w:p>
+      <w:r>
+        <w:t xml:space="preserve">Beseitigen der Bugs bezüglich der inkorrekten Schadensberechnung, und dem nicht richtigen </w:t>
+      </w:r>
+      <w:proofErr w:type="gramStart"/>
+      <w:r>
+        <w:t>ermitteln</w:t>
+      </w:r>
+      <w:proofErr w:type="gramEnd"/>
+      <w:r>
+        <w:t xml:space="preserve"> des Siegers, wenn </w:t>
+      </w:r>
+      <w:proofErr w:type="spellStart"/>
+      <w:r>
+        <w:t>Gluraks</w:t>
+      </w:r>
+      <w:proofErr w:type="spellEnd"/>
+      <w:r>
+        <w:t xml:space="preserve"> Leben unter 0 sinkt. Zusätzlich wurde der Code teils vereinfacht und übersichtlicher gestaltet. Zudem wurde die Namenseingabe verfeinert.</w:t>
+      </w:r>
+    </w:p>
+    <w:p/>
+    <w:p>
+      <w:pPr>
+        <w:pStyle w:val="berschrift1"/>
+        <w:jc w:val="center"/>
+      </w:pPr>
+      <w:r>
+        <w:lastRenderedPageBreak/>
+        <w:t>04.03.2015</w:t>
+      </w:r>
+    </w:p>
+    <w:p>
+      <w:r>
+        <w:t xml:space="preserve">Code Verdoppelung in der </w:t>
+      </w:r>
+      <w:proofErr w:type="spellStart"/>
+      <w:r>
+        <w:t>WPF</w:t>
+      </w:r>
+      <w:proofErr w:type="spellEnd"/>
+      <w:r>
+        <w:t xml:space="preserve"> wurde beseitigt (oft wurde ähnlicher Code ausgeführt, wie zum Beispiel der Wechsel der Buttons von sicht- auf unsichtbar und umgekehrt. Dieser Code wurde durch Methoden ersetzt und an den jeweiligen Stellen eingefügt. Anschließend wird der ursprüngliche Code beseitigt und eventuelle Notwendigkeiten angepasst (falls zum Beispiel ein weiterer Button umgestellt wird, die Buttons nicht im richtigen Schritt sichtbar werden).</w:t>
+      </w:r>
+    </w:p>
     <w:sectPr>
       <w:pgSz w:w="11906" w:h="16838"/>
       <w:pgMar w:top="1417" w:right="1417" w:bottom="1134" w:left="1417" w:header="708" w:footer="708" w:gutter="0"/>
@@ -2037,7 +2341,7 @@
 </file>
 
 <file path=word/styles.xml><?xml version="1.0" encoding="utf-8"?>
-<w:styles xmlns:r="http://schemas.openxmlformats.org/officeDocument/2006/relationships" xmlns:w="http://schemas.openxmlformats.org/wordprocessingml/2006/main">
+<w:styles xmlns:mc="http://schemas.openxmlformats.org/markup-compatibility/2006" xmlns:r="http://schemas.openxmlformats.org/officeDocument/2006/relationships" xmlns:w="http://schemas.openxmlformats.org/wordprocessingml/2006/main" xmlns:w14="http://schemas.microsoft.com/office/word/2010/wordml" xmlns:w15="http://schemas.microsoft.com/office/word/2012/wordml" mc:Ignorable="w14 w15">
   <w:docDefaults>
     <w:rPrDefault>
       <w:rPr>
@@ -2053,144 +2357,378 @@
       </w:pPr>
     </w:pPrDefault>
   </w:docDefaults>
-  <w:latentStyles w:defLockedState="0" w:defUIPriority="99" w:defSemiHidden="1" w:defUnhideWhenUsed="1" w:defQFormat="0" w:count="267">
-    <w:lsdException w:name="Normal" w:semiHidden="0" w:uiPriority="0" w:unhideWhenUsed="0" w:qFormat="1"/>
-    <w:lsdException w:name="heading 1" w:semiHidden="0" w:uiPriority="9" w:unhideWhenUsed="0" w:qFormat="1"/>
-    <w:lsdException w:name="heading 2" w:uiPriority="9" w:qFormat="1"/>
-    <w:lsdException w:name="heading 3" w:uiPriority="9" w:qFormat="1"/>
-    <w:lsdException w:name="heading 4" w:uiPriority="9" w:qFormat="1"/>
-    <w:lsdException w:name="heading 5" w:uiPriority="9" w:qFormat="1"/>
-    <w:lsdException w:name="heading 6" w:uiPriority="9" w:qFormat="1"/>
-    <w:lsdException w:name="heading 7" w:uiPriority="9" w:qFormat="1"/>
-    <w:lsdException w:name="heading 8" w:uiPriority="9" w:qFormat="1"/>
-    <w:lsdException w:name="heading 9" w:uiPriority="9" w:qFormat="1"/>
-    <w:lsdException w:name="toc 1" w:uiPriority="39"/>
-    <w:lsdException w:name="toc 2" w:uiPriority="39"/>
-    <w:lsdException w:name="toc 3" w:uiPriority="39"/>
-    <w:lsdException w:name="toc 4" w:uiPriority="39"/>
-    <w:lsdException w:name="toc 5" w:uiPriority="39"/>
-    <w:lsdException w:name="toc 6" w:uiPriority="39"/>
-    <w:lsdException w:name="toc 7" w:uiPriority="39"/>
-    <w:lsdException w:name="toc 8" w:uiPriority="39"/>
-    <w:lsdException w:name="toc 9" w:uiPriority="39"/>
-    <w:lsdException w:name="caption" w:uiPriority="35" w:qFormat="1"/>
-    <w:lsdException w:name="Title" w:semiHidden="0" w:uiPriority="10" w:unhideWhenUsed="0" w:qFormat="1"/>
-    <w:lsdException w:name="Default Paragraph Font" w:uiPriority="1"/>
-    <w:lsdException w:name="Subtitle" w:semiHidden="0" w:uiPriority="11" w:unhideWhenUsed="0" w:qFormat="1"/>
-    <w:lsdException w:name="Strong" w:semiHidden="0" w:uiPriority="22" w:unhideWhenUsed="0" w:qFormat="1"/>
-    <w:lsdException w:name="Emphasis" w:semiHidden="0" w:uiPriority="20" w:unhideWhenUsed="0" w:qFormat="1"/>
-    <w:lsdException w:name="Table Grid" w:semiHidden="0" w:uiPriority="39" w:unhideWhenUsed="0"/>
-    <w:lsdException w:name="Placeholder Text" w:unhideWhenUsed="0"/>
-    <w:lsdException w:name="No Spacing" w:semiHidden="0" w:uiPriority="1" w:unhideWhenUsed="0" w:qFormat="1"/>
-    <w:lsdException w:name="Light Shading" w:semiHidden="0" w:uiPriority="60" w:unhideWhenUsed="0"/>
-    <w:lsdException w:name="Light List" w:semiHidden="0" w:uiPriority="61" w:unhideWhenUsed="0"/>
-    <w:lsdException w:name="Light Grid" w:semiHidden="0" w:uiPriority="62" w:unhideWhenUsed="0"/>
-    <w:lsdException w:name="Medium Shading 1" w:semiHidden="0" w:uiPriority="63" w:unhideWhenUsed="0"/>
-    <w:lsdException w:name="Medium Shading 2" w:semiHidden="0" w:uiPriority="64" w:unhideWhenUsed="0"/>
-    <w:lsdException w:name="Medium List 1" w:semiHidden="0" w:uiPriority="65" w:unhideWhenUsed="0"/>
-    <w:lsdException w:name="Medium List 2" w:semiHidden="0" w:uiPriority="66" w:unhideWhenUsed="0"/>
-    <w:lsdException w:name="Medium Grid 1" w:semiHidden="0" w:uiPriority="67" w:unhideWhenUsed="0"/>
-    <w:lsdException w:name="Medium Grid 2" w:semiHidden="0" w:uiPriority="68" w:unhideWhenUsed="0"/>
-    <w:lsdException w:name="Medium Grid 3" w:semiHidden="0" w:uiPriority="69" w:unhideWhenUsed="0"/>
-    <w:lsdException w:name="Dark List" w:semiHidden="0" w:uiPriority="70" w:unhideWhenUsed="0"/>
-    <w:lsdException w:name="Colorful Shading" w:semiHidden="0" w:uiPriority="71" w:unhideWhenUsed="0"/>
-    <w:lsdException w:name="Colorful List" w:semiHidden="0" w:uiPriority="72" w:unhideWhenUsed="0"/>
-    <w:lsdException w:name="Colorful Grid" w:semiHidden="0" w:uiPriority="73" w:unhideWhenUsed="0"/>
-    <w:lsdException w:name="Light Shading Accent 1" w:semiHidden="0" w:uiPriority="60" w:unhideWhenUsed="0"/>
-    <w:lsdException w:name="Light List Accent 1" w:semiHidden="0" w:uiPriority="61" w:unhideWhenUsed="0"/>
-    <w:lsdException w:name="Light Grid Accent 1" w:semiHidden="0" w:uiPriority="62" w:unhideWhenUsed="0"/>
-    <w:lsdException w:name="Medium Shading 1 Accent 1" w:semiHidden="0" w:uiPriority="63" w:unhideWhenUsed="0"/>
-    <w:lsdException w:name="Medium Shading 2 Accent 1" w:semiHidden="0" w:uiPriority="64" w:unhideWhenUsed="0"/>
-    <w:lsdException w:name="Medium List 1 Accent 1" w:semiHidden="0" w:uiPriority="65" w:unhideWhenUsed="0"/>
-    <w:lsdException w:name="Revision" w:unhideWhenUsed="0"/>
-    <w:lsdException w:name="List Paragraph" w:semiHidden="0" w:uiPriority="34" w:unhideWhenUsed="0" w:qFormat="1"/>
-    <w:lsdException w:name="Quote" w:semiHidden="0" w:uiPriority="29" w:unhideWhenUsed="0" w:qFormat="1"/>
-    <w:lsdException w:name="Intense Quote" w:semiHidden="0" w:uiPriority="30" w:unhideWhenUsed="0" w:qFormat="1"/>
-    <w:lsdException w:name="Medium List 2 Accent 1" w:semiHidden="0" w:uiPriority="66" w:unhideWhenUsed="0"/>
-    <w:lsdException w:name="Medium Grid 1 Accent 1" w:semiHidden="0" w:uiPriority="67" w:unhideWhenUsed="0"/>
-    <w:lsdException w:name="Medium Grid 2 Accent 1" w:semiHidden="0" w:uiPriority="68" w:unhideWhenUsed="0"/>
-    <w:lsdException w:name="Medium Grid 3 Accent 1" w:semiHidden="0" w:uiPriority="69" w:unhideWhenUsed="0"/>
-    <w:lsdException w:name="Dark List Accent 1" w:semiHidden="0" w:uiPriority="70" w:unhideWhenUsed="0"/>
-    <w:lsdException w:name="Colorful Shading Accent 1" w:semiHidden="0" w:uiPriority="71" w:unhideWhenUsed="0"/>
-    <w:lsdException w:name="Colorful List Accent 1" w:semiHidden="0" w:uiPriority="72" w:unhideWhenUsed="0"/>
-    <w:lsdException w:name="Colorful Grid Accent 1" w:semiHidden="0" w:uiPriority="73" w:unhideWhenUsed="0"/>
-    <w:lsdException w:name="Light Shading Accent 2" w:semiHidden="0" w:uiPriority="60" w:unhideWhenUsed="0"/>
-    <w:lsdException w:name="Light List Accent 2" w:semiHidden="0" w:uiPriority="61" w:unhideWhenUsed="0"/>
-    <w:lsdException w:name="Light Grid Accent 2" w:semiHidden="0" w:uiPriority="62" w:unhideWhenUsed="0"/>
-    <w:lsdException w:name="Medium Shading 1 Accent 2" w:semiHidden="0" w:uiPriority="63" w:unhideWhenUsed="0"/>
-    <w:lsdException w:name="Medium Shading 2 Accent 2" w:semiHidden="0" w:uiPriority="64" w:unhideWhenUsed="0"/>
-    <w:lsdException w:name="Medium List 1 Accent 2" w:semiHidden="0" w:uiPriority="65" w:unhideWhenUsed="0"/>
-    <w:lsdException w:name="Medium List 2 Accent 2" w:semiHidden="0" w:uiPriority="66" w:unhideWhenUsed="0"/>
-    <w:lsdException w:name="Medium Grid 1 Accent 2" w:semiHidden="0" w:uiPriority="67" w:unhideWhenUsed="0"/>
-    <w:lsdException w:name="Medium Grid 2 Accent 2" w:semiHidden="0" w:uiPriority="68" w:unhideWhenUsed="0"/>
-    <w:lsdException w:name="Medium Grid 3 Accent 2" w:semiHidden="0" w:uiPriority="69" w:unhideWhenUsed="0"/>
-    <w:lsdException w:name="Dark List Accent 2" w:semiHidden="0" w:uiPriority="70" w:unhideWhenUsed="0"/>
-    <w:lsdException w:name="Colorful Shading Accent 2" w:semiHidden="0" w:uiPriority="71" w:unhideWhenUsed="0"/>
-    <w:lsdException w:name="Colorful List Accent 2" w:semiHidden="0" w:uiPriority="72" w:unhideWhenUsed="0"/>
-    <w:lsdException w:name="Colorful Grid Accent 2" w:semiHidden="0" w:uiPriority="73" w:unhideWhenUsed="0"/>
-    <w:lsdException w:name="Light Shading Accent 3" w:semiHidden="0" w:uiPriority="60" w:unhideWhenUsed="0"/>
-    <w:lsdException w:name="Light List Accent 3" w:semiHidden="0" w:uiPriority="61" w:unhideWhenUsed="0"/>
-    <w:lsdException w:name="Light Grid Accent 3" w:semiHidden="0" w:uiPriority="62" w:unhideWhenUsed="0"/>
-    <w:lsdException w:name="Medium Shading 1 Accent 3" w:semiHidden="0" w:uiPriority="63" w:unhideWhenUsed="0"/>
-    <w:lsdException w:name="Medium Shading 2 Accent 3" w:semiHidden="0" w:uiPriority="64" w:unhideWhenUsed="0"/>
-    <w:lsdException w:name="Medium List 1 Accent 3" w:semiHidden="0" w:uiPriority="65" w:unhideWhenUsed="0"/>
-    <w:lsdException w:name="Medium List 2 Accent 3" w:semiHidden="0" w:uiPriority="66" w:unhideWhenUsed="0"/>
-    <w:lsdException w:name="Medium Grid 1 Accent 3" w:semiHidden="0" w:uiPriority="67" w:unhideWhenUsed="0"/>
-    <w:lsdException w:name="Medium Grid 2 Accent 3" w:semiHidden="0" w:uiPriority="68" w:unhideWhenUsed="0"/>
-    <w:lsdException w:name="Medium Grid 3 Accent 3" w:semiHidden="0" w:uiPriority="69" w:unhideWhenUsed="0"/>
-    <w:lsdException w:name="Dark List Accent 3" w:semiHidden="0" w:uiPriority="70" w:unhideWhenUsed="0"/>
-    <w:lsdException w:name="Colorful Shading Accent 3" w:semiHidden="0" w:uiPriority="71" w:unhideWhenUsed="0"/>
-    <w:lsdException w:name="Colorful List Accent 3" w:semiHidden="0" w:uiPriority="72" w:unhideWhenUsed="0"/>
-    <w:lsdException w:name="Colorful Grid Accent 3" w:semiHidden="0" w:uiPriority="73" w:unhideWhenUsed="0"/>
-    <w:lsdException w:name="Light Shading Accent 4" w:semiHidden="0" w:uiPriority="60" w:unhideWhenUsed="0"/>
-    <w:lsdException w:name="Light List Accent 4" w:semiHidden="0" w:uiPriority="61" w:unhideWhenUsed="0"/>
-    <w:lsdException w:name="Light Grid Accent 4" w:semiHidden="0" w:uiPriority="62" w:unhideWhenUsed="0"/>
-    <w:lsdException w:name="Medium Shading 1 Accent 4" w:semiHidden="0" w:uiPriority="63" w:unhideWhenUsed="0"/>
-    <w:lsdException w:name="Medium Shading 2 Accent 4" w:semiHidden="0" w:uiPriority="64" w:unhideWhenUsed="0"/>
-    <w:lsdException w:name="Medium List 1 Accent 4" w:semiHidden="0" w:uiPriority="65" w:unhideWhenUsed="0"/>
-    <w:lsdException w:name="Medium List 2 Accent 4" w:semiHidden="0" w:uiPriority="66" w:unhideWhenUsed="0"/>
-    <w:lsdException w:name="Medium Grid 1 Accent 4" w:semiHidden="0" w:uiPriority="67" w:unhideWhenUsed="0"/>
-    <w:lsdException w:name="Medium Grid 2 Accent 4" w:semiHidden="0" w:uiPriority="68" w:unhideWhenUsed="0"/>
-    <w:lsdException w:name="Medium Grid 3 Accent 4" w:semiHidden="0" w:uiPriority="69" w:unhideWhenUsed="0"/>
-    <w:lsdException w:name="Dark List Accent 4" w:semiHidden="0" w:uiPriority="70" w:unhideWhenUsed="0"/>
-    <w:lsdException w:name="Colorful Shading Accent 4" w:semiHidden="0" w:uiPriority="71" w:unhideWhenUsed="0"/>
-    <w:lsdException w:name="Colorful List Accent 4" w:semiHidden="0" w:uiPriority="72" w:unhideWhenUsed="0"/>
-    <w:lsdException w:name="Colorful Grid Accent 4" w:semiHidden="0" w:uiPriority="73" w:unhideWhenUsed="0"/>
-    <w:lsdException w:name="Light Shading Accent 5" w:semiHidden="0" w:uiPriority="60" w:unhideWhenUsed="0"/>
-    <w:lsdException w:name="Light List Accent 5" w:semiHidden="0" w:uiPriority="61" w:unhideWhenUsed="0"/>
-    <w:lsdException w:name="Light Grid Accent 5" w:semiHidden="0" w:uiPriority="62" w:unhideWhenUsed="0"/>
-    <w:lsdException w:name="Medium Shading 1 Accent 5" w:semiHidden="0" w:uiPriority="63" w:unhideWhenUsed="0"/>
-    <w:lsdException w:name="Medium Shading 2 Accent 5" w:semiHidden="0" w:uiPriority="64" w:unhideWhenUsed="0"/>
-    <w:lsdException w:name="Medium List 1 Accent 5" w:semiHidden="0" w:uiPriority="65" w:unhideWhenUsed="0"/>
-    <w:lsdException w:name="Medium List 2 Accent 5" w:semiHidden="0" w:uiPriority="66" w:unhideWhenUsed="0"/>
-    <w:lsdException w:name="Medium Grid 1 Accent 5" w:semiHidden="0" w:uiPriority="67" w:unhideWhenUsed="0"/>
-    <w:lsdException w:name="Medium Grid 2 Accent 5" w:semiHidden="0" w:uiPriority="68" w:unhideWhenUsed="0"/>
-    <w:lsdException w:name="Medium Grid 3 Accent 5" w:semiHidden="0" w:uiPriority="69" w:unhideWhenUsed="0"/>
-    <w:lsdException w:name="Dark List Accent 5" w:semiHidden="0" w:uiPriority="70" w:unhideWhenUsed="0"/>
-    <w:lsdException w:name="Colorful Shading Accent 5" w:semiHidden="0" w:uiPriority="71" w:unhideWhenUsed="0"/>
-    <w:lsdException w:name="Colorful List Accent 5" w:semiHidden="0" w:uiPriority="72" w:unhideWhenUsed="0"/>
-    <w:lsdException w:name="Colorful Grid Accent 5" w:semiHidden="0" w:uiPriority="73" w:unhideWhenUsed="0"/>
-    <w:lsdException w:name="Light Shading Accent 6" w:semiHidden="0" w:uiPriority="60" w:unhideWhenUsed="0"/>
-    <w:lsdException w:name="Light List Accent 6" w:semiHidden="0" w:uiPriority="61" w:unhideWhenUsed="0"/>
-    <w:lsdException w:name="Light Grid Accent 6" w:semiHidden="0" w:uiPriority="62" w:unhideWhenUsed="0"/>
-    <w:lsdException w:name="Medium Shading 1 Accent 6" w:semiHidden="0" w:uiPriority="63" w:unhideWhenUsed="0"/>
-    <w:lsdException w:name="Medium Shading 2 Accent 6" w:semiHidden="0" w:uiPriority="64" w:unhideWhenUsed="0"/>
-    <w:lsdException w:name="Medium List 1 Accent 6" w:semiHidden="0" w:uiPriority="65" w:unhideWhenUsed="0"/>
-    <w:lsdException w:name="Medium List 2 Accent 6" w:semiHidden="0" w:uiPriority="66" w:unhideWhenUsed="0"/>
-    <w:lsdException w:name="Medium Grid 1 Accent 6" w:semiHidden="0" w:uiPriority="67" w:unhideWhenUsed="0"/>
-    <w:lsdException w:name="Medium Grid 2 Accent 6" w:semiHidden="0" w:uiPriority="68" w:unhideWhenUsed="0"/>
-    <w:lsdException w:name="Medium Grid 3 Accent 6" w:semiHidden="0" w:uiPriority="69" w:unhideWhenUsed="0"/>
-    <w:lsdException w:name="Dark List Accent 6" w:semiHidden="0" w:uiPriority="70" w:unhideWhenUsed="0"/>
-    <w:lsdException w:name="Colorful Shading Accent 6" w:semiHidden="0" w:uiPriority="71" w:unhideWhenUsed="0"/>
-    <w:lsdException w:name="Colorful List Accent 6" w:semiHidden="0" w:uiPriority="72" w:unhideWhenUsed="0"/>
-    <w:lsdException w:name="Colorful Grid Accent 6" w:semiHidden="0" w:uiPriority="73" w:unhideWhenUsed="0"/>
-    <w:lsdException w:name="Subtle Emphasis" w:semiHidden="0" w:uiPriority="19" w:unhideWhenUsed="0" w:qFormat="1"/>
-    <w:lsdException w:name="Intense Emphasis" w:semiHidden="0" w:uiPriority="21" w:unhideWhenUsed="0" w:qFormat="1"/>
-    <w:lsdException w:name="Subtle Reference" w:semiHidden="0" w:uiPriority="31" w:unhideWhenUsed="0" w:qFormat="1"/>
-    <w:lsdException w:name="Intense Reference" w:semiHidden="0" w:uiPriority="32" w:unhideWhenUsed="0" w:qFormat="1"/>
-    <w:lsdException w:name="Book Title" w:semiHidden="0" w:uiPriority="33" w:unhideWhenUsed="0" w:qFormat="1"/>
-    <w:lsdException w:name="Bibliography" w:uiPriority="37"/>
-    <w:lsdException w:name="TOC Heading" w:uiPriority="39" w:qFormat="1"/>
+  <w:latentStyles w:defLockedState="0" w:defUIPriority="99" w:defSemiHidden="0" w:defUnhideWhenUsed="0" w:defQFormat="0" w:count="371">
+    <w:lsdException w:name="Normal" w:uiPriority="0" w:qFormat="1"/>
+    <w:lsdException w:name="heading 1" w:uiPriority="9" w:qFormat="1"/>
+    <w:lsdException w:name="heading 2" w:semiHidden="1" w:uiPriority="9" w:unhideWhenUsed="1" w:qFormat="1"/>
+    <w:lsdException w:name="heading 3" w:semiHidden="1" w:uiPriority="9" w:unhideWhenUsed="1" w:qFormat="1"/>
+    <w:lsdException w:name="heading 4" w:semiHidden="1" w:uiPriority="9" w:unhideWhenUsed="1" w:qFormat="1"/>
+    <w:lsdException w:name="heading 5" w:semiHidden="1" w:uiPriority="9" w:unhideWhenUsed="1" w:qFormat="1"/>
+    <w:lsdException w:name="heading 6" w:semiHidden="1" w:uiPriority="9" w:unhideWhenUsed="1" w:qFormat="1"/>
+    <w:lsdException w:name="heading 7" w:semiHidden="1" w:uiPriority="9" w:unhideWhenUsed="1" w:qFormat="1"/>
+    <w:lsdException w:name="heading 8" w:semiHidden="1" w:uiPriority="9" w:unhideWhenUsed="1" w:qFormat="1"/>
+    <w:lsdException w:name="heading 9" w:semiHidden="1" w:uiPriority="9" w:unhideWhenUsed="1" w:qFormat="1"/>
+    <w:lsdException w:name="index 1" w:semiHidden="1" w:unhideWhenUsed="1"/>
+    <w:lsdException w:name="index 2" w:semiHidden="1" w:unhideWhenUsed="1"/>
+    <w:lsdException w:name="index 3" w:semiHidden="1" w:unhideWhenUsed="1"/>
+    <w:lsdException w:name="index 4" w:semiHidden="1" w:unhideWhenUsed="1"/>
+    <w:lsdException w:name="index 5" w:semiHidden="1" w:unhideWhenUsed="1"/>
+    <w:lsdException w:name="index 6" w:semiHidden="1" w:unhideWhenUsed="1"/>
+    <w:lsdException w:name="index 7" w:semiHidden="1" w:unhideWhenUsed="1"/>
+    <w:lsdException w:name="index 8" w:semiHidden="1" w:unhideWhenUsed="1"/>
+    <w:lsdException w:name="index 9" w:semiHidden="1" w:unhideWhenUsed="1"/>
+    <w:lsdException w:name="toc 1" w:semiHidden="1" w:uiPriority="39" w:unhideWhenUsed="1"/>
+    <w:lsdException w:name="toc 2" w:semiHidden="1" w:uiPriority="39" w:unhideWhenUsed="1"/>
+    <w:lsdException w:name="toc 3" w:semiHidden="1" w:uiPriority="39" w:unhideWhenUsed="1"/>
+    <w:lsdException w:name="toc 4" w:semiHidden="1" w:uiPriority="39" w:unhideWhenUsed="1"/>
+    <w:lsdException w:name="toc 5" w:semiHidden="1" w:uiPriority="39" w:unhideWhenUsed="1"/>
+    <w:lsdException w:name="toc 6" w:semiHidden="1" w:uiPriority="39" w:unhideWhenUsed="1"/>
+    <w:lsdException w:name="toc 7" w:semiHidden="1" w:uiPriority="39" w:unhideWhenUsed="1"/>
+    <w:lsdException w:name="toc 8" w:semiHidden="1" w:uiPriority="39" w:unhideWhenUsed="1"/>
+    <w:lsdException w:name="toc 9" w:semiHidden="1" w:uiPriority="39" w:unhideWhenUsed="1"/>
+    <w:lsdException w:name="Normal Indent" w:semiHidden="1" w:unhideWhenUsed="1"/>
+    <w:lsdException w:name="footnote text" w:semiHidden="1" w:unhideWhenUsed="1"/>
+    <w:lsdException w:name="annotation text" w:semiHidden="1" w:unhideWhenUsed="1"/>
+    <w:lsdException w:name="header" w:semiHidden="1" w:unhideWhenUsed="1"/>
+    <w:lsdException w:name="footer" w:semiHidden="1" w:unhideWhenUsed="1"/>
+    <w:lsdException w:name="index heading" w:semiHidden="1" w:unhideWhenUsed="1"/>
+    <w:lsdException w:name="caption" w:semiHidden="1" w:uiPriority="35" w:unhideWhenUsed="1" w:qFormat="1"/>
+    <w:lsdException w:name="table of figures" w:semiHidden="1" w:unhideWhenUsed="1"/>
+    <w:lsdException w:name="envelope address" w:semiHidden="1" w:unhideWhenUsed="1"/>
+    <w:lsdException w:name="envelope return" w:semiHidden="1" w:unhideWhenUsed="1"/>
+    <w:lsdException w:name="footnote reference" w:semiHidden="1" w:unhideWhenUsed="1"/>
+    <w:lsdException w:name="annotation reference" w:semiHidden="1" w:unhideWhenUsed="1"/>
+    <w:lsdException w:name="line number" w:semiHidden="1" w:unhideWhenUsed="1"/>
+    <w:lsdException w:name="page number" w:semiHidden="1" w:unhideWhenUsed="1"/>
+    <w:lsdException w:name="endnote reference" w:semiHidden="1" w:unhideWhenUsed="1"/>
+    <w:lsdException w:name="endnote text" w:semiHidden="1" w:unhideWhenUsed="1"/>
+    <w:lsdException w:name="table of authorities" w:semiHidden="1" w:unhideWhenUsed="1"/>
+    <w:lsdException w:name="macro" w:semiHidden="1" w:unhideWhenUsed="1"/>
+    <w:lsdException w:name="toa heading" w:semiHidden="1" w:unhideWhenUsed="1"/>
+    <w:lsdException w:name="List" w:semiHidden="1" w:unhideWhenUsed="1"/>
+    <w:lsdException w:name="List Bullet" w:semiHidden="1" w:unhideWhenUsed="1"/>
+    <w:lsdException w:name="List Number" w:semiHidden="1" w:unhideWhenUsed="1"/>
+    <w:lsdException w:name="List 2" w:semiHidden="1" w:unhideWhenUsed="1"/>
+    <w:lsdException w:name="List 3" w:semiHidden="1" w:unhideWhenUsed="1"/>
+    <w:lsdException w:name="List 4" w:semiHidden="1" w:unhideWhenUsed="1"/>
+    <w:lsdException w:name="List 5" w:semiHidden="1" w:unhideWhenUsed="1"/>
+    <w:lsdException w:name="List Bullet 2" w:semiHidden="1" w:unhideWhenUsed="1"/>
+    <w:lsdException w:name="List Bullet 3" w:semiHidden="1" w:unhideWhenUsed="1"/>
+    <w:lsdException w:name="List Bullet 4" w:semiHidden="1" w:unhideWhenUsed="1"/>
+    <w:lsdException w:name="List Bullet 5" w:semiHidden="1" w:unhideWhenUsed="1"/>
+    <w:lsdException w:name="List Number 2" w:semiHidden="1" w:unhideWhenUsed="1"/>
+    <w:lsdException w:name="List Number 3" w:semiHidden="1" w:unhideWhenUsed="1"/>
+    <w:lsdException w:name="List Number 4" w:semiHidden="1" w:unhideWhenUsed="1"/>
+    <w:lsdException w:name="List Number 5" w:semiHidden="1" w:unhideWhenUsed="1"/>
+    <w:lsdException w:name="Title" w:uiPriority="10" w:qFormat="1"/>
+    <w:lsdException w:name="Closing" w:semiHidden="1" w:unhideWhenUsed="1"/>
+    <w:lsdException w:name="Signature" w:semiHidden="1" w:unhideWhenUsed="1"/>
+    <w:lsdException w:name="Default Paragraph Font" w:semiHidden="1" w:uiPriority="1" w:unhideWhenUsed="1"/>
+    <w:lsdException w:name="Body Text" w:semiHidden="1" w:unhideWhenUsed="1"/>
+    <w:lsdException w:name="Body Text Indent" w:semiHidden="1" w:unhideWhenUsed="1"/>
+    <w:lsdException w:name="List Continue" w:semiHidden="1" w:unhideWhenUsed="1"/>
+    <w:lsdException w:name="List Continue 2" w:semiHidden="1" w:unhideWhenUsed="1"/>
+    <w:lsdException w:name="List Continue 3" w:semiHidden="1" w:unhideWhenUsed="1"/>
+    <w:lsdException w:name="List Continue 4" w:semiHidden="1" w:unhideWhenUsed="1"/>
+    <w:lsdException w:name="List Continue 5" w:semiHidden="1" w:unhideWhenUsed="1"/>
+    <w:lsdException w:name="Message Header" w:semiHidden="1" w:unhideWhenUsed="1"/>
+    <w:lsdException w:name="Subtitle" w:uiPriority="11" w:qFormat="1"/>
+    <w:lsdException w:name="Salutation" w:semiHidden="1" w:unhideWhenUsed="1"/>
+    <w:lsdException w:name="Date" w:semiHidden="1" w:unhideWhenUsed="1"/>
+    <w:lsdException w:name="Body Text First Indent" w:semiHidden="1" w:unhideWhenUsed="1"/>
+    <w:lsdException w:name="Body Text First Indent 2" w:semiHidden="1" w:unhideWhenUsed="1"/>
+    <w:lsdException w:name="Note Heading" w:semiHidden="1" w:unhideWhenUsed="1"/>
+    <w:lsdException w:name="Body Text 2" w:semiHidden="1" w:unhideWhenUsed="1"/>
+    <w:lsdException w:name="Body Text 3" w:semiHidden="1" w:unhideWhenUsed="1"/>
+    <w:lsdException w:name="Body Text Indent 2" w:semiHidden="1" w:unhideWhenUsed="1"/>
+    <w:lsdException w:name="Body Text Indent 3" w:semiHidden="1" w:unhideWhenUsed="1"/>
+    <w:lsdException w:name="Block Text" w:semiHidden="1" w:unhideWhenUsed="1"/>
+    <w:lsdException w:name="Hyperlink" w:semiHidden="1" w:unhideWhenUsed="1"/>
+    <w:lsdException w:name="FollowedHyperlink" w:semiHidden="1" w:unhideWhenUsed="1"/>
+    <w:lsdException w:name="Strong" w:uiPriority="22" w:qFormat="1"/>
+    <w:lsdException w:name="Emphasis" w:uiPriority="20" w:qFormat="1"/>
+    <w:lsdException w:name="Document Map" w:semiHidden="1" w:unhideWhenUsed="1"/>
+    <w:lsdException w:name="Plain Text" w:semiHidden="1" w:unhideWhenUsed="1"/>
+    <w:lsdException w:name="E-mail Signature" w:semiHidden="1" w:unhideWhenUsed="1"/>
+    <w:lsdException w:name="HTML Top of Form" w:semiHidden="1" w:unhideWhenUsed="1"/>
+    <w:lsdException w:name="HTML Bottom of Form" w:semiHidden="1" w:unhideWhenUsed="1"/>
+    <w:lsdException w:name="Normal (Web)" w:semiHidden="1" w:unhideWhenUsed="1"/>
+    <w:lsdException w:name="HTML Acronym" w:semiHidden="1" w:unhideWhenUsed="1"/>
+    <w:lsdException w:name="HTML Address" w:semiHidden="1" w:unhideWhenUsed="1"/>
+    <w:lsdException w:name="HTML Cite" w:semiHidden="1" w:unhideWhenUsed="1"/>
+    <w:lsdException w:name="HTML Code" w:semiHidden="1" w:unhideWhenUsed="1"/>
+    <w:lsdException w:name="HTML Definition" w:semiHidden="1" w:unhideWhenUsed="1"/>
+    <w:lsdException w:name="HTML Keyboard" w:semiHidden="1" w:unhideWhenUsed="1"/>
+    <w:lsdException w:name="HTML Preformatted" w:semiHidden="1" w:unhideWhenUsed="1"/>
+    <w:lsdException w:name="HTML Sample" w:semiHidden="1" w:unhideWhenUsed="1"/>
+    <w:lsdException w:name="HTML Typewriter" w:semiHidden="1" w:unhideWhenUsed="1"/>
+    <w:lsdException w:name="HTML Variable" w:semiHidden="1" w:unhideWhenUsed="1"/>
+    <w:lsdException w:name="Normal Table" w:semiHidden="1" w:unhideWhenUsed="1"/>
+    <w:lsdException w:name="annotation subject" w:semiHidden="1" w:unhideWhenUsed="1"/>
+    <w:lsdException w:name="No List" w:semiHidden="1" w:unhideWhenUsed="1"/>
+    <w:lsdException w:name="Outline List 1" w:semiHidden="1" w:unhideWhenUsed="1"/>
+    <w:lsdException w:name="Outline List 2" w:semiHidden="1" w:unhideWhenUsed="1"/>
+    <w:lsdException w:name="Outline List 3" w:semiHidden="1" w:unhideWhenUsed="1"/>
+    <w:lsdException w:name="Table Simple 1" w:semiHidden="1" w:unhideWhenUsed="1"/>
+    <w:lsdException w:name="Table Simple 2" w:semiHidden="1" w:unhideWhenUsed="1"/>
+    <w:lsdException w:name="Table Simple 3" w:semiHidden="1" w:unhideWhenUsed="1"/>
+    <w:lsdException w:name="Table Classic 1" w:semiHidden="1" w:unhideWhenUsed="1"/>
+    <w:lsdException w:name="Table Classic 2" w:semiHidden="1" w:unhideWhenUsed="1"/>
+    <w:lsdException w:name="Table Classic 3" w:semiHidden="1" w:unhideWhenUsed="1"/>
+    <w:lsdException w:name="Table Classic 4" w:semiHidden="1" w:unhideWhenUsed="1"/>
+    <w:lsdException w:name="Table Colorful 1" w:semiHidden="1" w:unhideWhenUsed="1"/>
+    <w:lsdException w:name="Table Colorful 2" w:semiHidden="1" w:unhideWhenUsed="1"/>
+    <w:lsdException w:name="Table Colorful 3" w:semiHidden="1" w:unhideWhenUsed="1"/>
+    <w:lsdException w:name="Table Columns 1" w:semiHidden="1" w:unhideWhenUsed="1"/>
+    <w:lsdException w:name="Table Columns 2" w:semiHidden="1" w:unhideWhenUsed="1"/>
+    <w:lsdException w:name="Table Columns 3" w:semiHidden="1" w:unhideWhenUsed="1"/>
+    <w:lsdException w:name="Table Columns 4" w:semiHidden="1" w:unhideWhenUsed="1"/>
+    <w:lsdException w:name="Table Columns 5" w:semiHidden="1" w:unhideWhenUsed="1"/>
+    <w:lsdException w:name="Table Grid 1" w:semiHidden="1" w:unhideWhenUsed="1"/>
+    <w:lsdException w:name="Table Grid 2" w:semiHidden="1" w:unhideWhenUsed="1"/>
+    <w:lsdException w:name="Table Grid 3" w:semiHidden="1" w:unhideWhenUsed="1"/>
+    <w:lsdException w:name="Table Grid 4" w:semiHidden="1" w:unhideWhenUsed="1"/>
+    <w:lsdException w:name="Table Grid 5" w:semiHidden="1" w:unhideWhenUsed="1"/>
+    <w:lsdException w:name="Table Grid 6" w:semiHidden="1" w:unhideWhenUsed="1"/>
+    <w:lsdException w:name="Table Grid 7" w:semiHidden="1" w:unhideWhenUsed="1"/>
+    <w:lsdException w:name="Table Grid 8" w:semiHidden="1" w:unhideWhenUsed="1"/>
+    <w:lsdException w:name="Table List 1" w:semiHidden="1" w:unhideWhenUsed="1"/>
+    <w:lsdException w:name="Table List 2" w:semiHidden="1" w:unhideWhenUsed="1"/>
+    <w:lsdException w:name="Table List 3" w:semiHidden="1" w:unhideWhenUsed="1"/>
+    <w:lsdException w:name="Table List 4" w:semiHidden="1" w:unhideWhenUsed="1"/>
+    <w:lsdException w:name="Table List 5" w:semiHidden="1" w:unhideWhenUsed="1"/>
+    <w:lsdException w:name="Table List 6" w:semiHidden="1" w:unhideWhenUsed="1"/>
+    <w:lsdException w:name="Table List 7" w:semiHidden="1" w:unhideWhenUsed="1"/>
+    <w:lsdException w:name="Table List 8" w:semiHidden="1" w:unhideWhenUsed="1"/>
+    <w:lsdException w:name="Table 3D effects 1" w:semiHidden="1" w:unhideWhenUsed="1"/>
+    <w:lsdException w:name="Table 3D effects 2" w:semiHidden="1" w:unhideWhenUsed="1"/>
+    <w:lsdException w:name="Table 3D effects 3" w:semiHidden="1" w:unhideWhenUsed="1"/>
+    <w:lsdException w:name="Table Contemporary" w:semiHidden="1" w:unhideWhenUsed="1"/>
+    <w:lsdException w:name="Table Elegant" w:semiHidden="1" w:unhideWhenUsed="1"/>
+    <w:lsdException w:name="Table Professional" w:semiHidden="1" w:unhideWhenUsed="1"/>
+    <w:lsdException w:name="Table Subtle 1" w:semiHidden="1" w:unhideWhenUsed="1"/>
+    <w:lsdException w:name="Table Subtle 2" w:semiHidden="1" w:unhideWhenUsed="1"/>
+    <w:lsdException w:name="Table Web 1" w:semiHidden="1" w:unhideWhenUsed="1"/>
+    <w:lsdException w:name="Table Web 2" w:semiHidden="1" w:unhideWhenUsed="1"/>
+    <w:lsdException w:name="Table Web 3" w:semiHidden="1" w:unhideWhenUsed="1"/>
+    <w:lsdException w:name="Balloon Text" w:semiHidden="1" w:unhideWhenUsed="1"/>
+    <w:lsdException w:name="Table Grid" w:uiPriority="39"/>
+    <w:lsdException w:name="Table Theme" w:semiHidden="1" w:unhideWhenUsed="1"/>
+    <w:lsdException w:name="Placeholder Text" w:semiHidden="1"/>
+    <w:lsdException w:name="No Spacing" w:uiPriority="1" w:qFormat="1"/>
+    <w:lsdException w:name="Light Shading" w:uiPriority="60"/>
+    <w:lsdException w:name="Light List" w:uiPriority="61"/>
+    <w:lsdException w:name="Light Grid" w:uiPriority="62"/>
+    <w:lsdException w:name="Medium Shading 1" w:uiPriority="63"/>
+    <w:lsdException w:name="Medium Shading 2" w:uiPriority="64"/>
+    <w:lsdException w:name="Medium List 1" w:uiPriority="65"/>
+    <w:lsdException w:name="Medium List 2" w:uiPriority="66"/>
+    <w:lsdException w:name="Medium Grid 1" w:uiPriority="67"/>
+    <w:lsdException w:name="Medium Grid 2" w:uiPriority="68"/>
+    <w:lsdException w:name="Medium Grid 3" w:uiPriority="69"/>
+    <w:lsdException w:name="Dark List" w:uiPriority="70"/>
+    <w:lsdException w:name="Colorful Shading" w:uiPriority="71"/>
+    <w:lsdException w:name="Colorful List" w:uiPriority="72"/>
+    <w:lsdException w:name="Colorful Grid" w:uiPriority="73"/>
+    <w:lsdException w:name="Light Shading Accent 1" w:uiPriority="60"/>
+    <w:lsdException w:name="Light List Accent 1" w:uiPriority="61"/>
+    <w:lsdException w:name="Light Grid Accent 1" w:uiPriority="62"/>
+    <w:lsdException w:name="Medium Shading 1 Accent 1" w:uiPriority="63"/>
+    <w:lsdException w:name="Medium Shading 2 Accent 1" w:uiPriority="64"/>
+    <w:lsdException w:name="Medium List 1 Accent 1" w:uiPriority="65"/>
+    <w:lsdException w:name="Revision" w:semiHidden="1"/>
+    <w:lsdException w:name="List Paragraph" w:uiPriority="34" w:qFormat="1"/>
+    <w:lsdException w:name="Quote" w:uiPriority="29" w:qFormat="1"/>
+    <w:lsdException w:name="Intense Quote" w:uiPriority="30" w:qFormat="1"/>
+    <w:lsdException w:name="Medium List 2 Accent 1" w:uiPriority="66"/>
+    <w:lsdException w:name="Medium Grid 1 Accent 1" w:uiPriority="67"/>
+    <w:lsdException w:name="Medium Grid 2 Accent 1" w:uiPriority="68"/>
+    <w:lsdException w:name="Medium Grid 3 Accent 1" w:uiPriority="69"/>
+    <w:lsdException w:name="Dark List Accent 1" w:uiPriority="70"/>
+    <w:lsdException w:name="Colorful Shading Accent 1" w:uiPriority="71"/>
+    <w:lsdException w:name="Colorful List Accent 1" w:uiPriority="72"/>
+    <w:lsdException w:name="Colorful Grid Accent 1" w:uiPriority="73"/>
+    <w:lsdException w:name="Light Shading Accent 2" w:uiPriority="60"/>
+    <w:lsdException w:name="Light List Accent 2" w:uiPriority="61"/>
+    <w:lsdException w:name="Light Grid Accent 2" w:uiPriority="62"/>
+    <w:lsdException w:name="Medium Shading 1 Accent 2" w:uiPriority="63"/>
+    <w:lsdException w:name="Medium Shading 2 Accent 2" w:uiPriority="64"/>
+    <w:lsdException w:name="Medium List 1 Accent 2" w:uiPriority="65"/>
+    <w:lsdException w:name="Medium List 2 Accent 2" w:uiPriority="66"/>
+    <w:lsdException w:name="Medium Grid 1 Accent 2" w:uiPriority="67"/>
+    <w:lsdException w:name="Medium Grid 2 Accent 2" w:uiPriority="68"/>
+    <w:lsdException w:name="Medium Grid 3 Accent 2" w:uiPriority="69"/>
+    <w:lsdException w:name="Dark List Accent 2" w:uiPriority="70"/>
+    <w:lsdException w:name="Colorful Shading Accent 2" w:uiPriority="71"/>
+    <w:lsdException w:name="Colorful List Accent 2" w:uiPriority="72"/>
+    <w:lsdException w:name="Colorful Grid Accent 2" w:uiPriority="73"/>
+    <w:lsdException w:name="Light Shading Accent 3" w:uiPriority="60"/>
+    <w:lsdException w:name="Light List Accent 3" w:uiPriority="61"/>
+    <w:lsdException w:name="Light Grid Accent 3" w:uiPriority="62"/>
+    <w:lsdException w:name="Medium Shading 1 Accent 3" w:uiPriority="63"/>
+    <w:lsdException w:name="Medium Shading 2 Accent 3" w:uiPriority="64"/>
+    <w:lsdException w:name="Medium List 1 Accent 3" w:uiPriority="65"/>
+    <w:lsdException w:name="Medium List 2 Accent 3" w:uiPriority="66"/>
+    <w:lsdException w:name="Medium Grid 1 Accent 3" w:uiPriority="67"/>
+    <w:lsdException w:name="Medium Grid 2 Accent 3" w:uiPriority="68"/>
+    <w:lsdException w:name="Medium Grid 3 Accent 3" w:uiPriority="69"/>
+    <w:lsdException w:name="Dark List Accent 3" w:uiPriority="70"/>
+    <w:lsdException w:name="Colorful Shading Accent 3" w:uiPriority="71"/>
+    <w:lsdException w:name="Colorful List Accent 3" w:uiPriority="72"/>
+    <w:lsdException w:name="Colorful Grid Accent 3" w:uiPriority="73"/>
+    <w:lsdException w:name="Light Shading Accent 4" w:uiPriority="60"/>
+    <w:lsdException w:name="Light List Accent 4" w:uiPriority="61"/>
+    <w:lsdException w:name="Light Grid Accent 4" w:uiPriority="62"/>
+    <w:lsdException w:name="Medium Shading 1 Accent 4" w:uiPriority="63"/>
+    <w:lsdException w:name="Medium Shading 2 Accent 4" w:uiPriority="64"/>
+    <w:lsdException w:name="Medium List 1 Accent 4" w:uiPriority="65"/>
+    <w:lsdException w:name="Medium List 2 Accent 4" w:uiPriority="66"/>
+    <w:lsdException w:name="Medium Grid 1 Accent 4" w:uiPriority="67"/>
+    <w:lsdException w:name="Medium Grid 2 Accent 4" w:uiPriority="68"/>
+    <w:lsdException w:name="Medium Grid 3 Accent 4" w:uiPriority="69"/>
+    <w:lsdException w:name="Dark List Accent 4" w:uiPriority="70"/>
+    <w:lsdException w:name="Colorful Shading Accent 4" w:uiPriority="71"/>
+    <w:lsdException w:name="Colorful List Accent 4" w:uiPriority="72"/>
+    <w:lsdException w:name="Colorful Grid Accent 4" w:uiPriority="73"/>
+    <w:lsdException w:name="Light Shading Accent 5" w:uiPriority="60"/>
+    <w:lsdException w:name="Light List Accent 5" w:uiPriority="61"/>
+    <w:lsdException w:name="Light Grid Accent 5" w:uiPriority="62"/>
+    <w:lsdException w:name="Medium Shading 1 Accent 5" w:uiPriority="63"/>
+    <w:lsdException w:name="Medium Shading 2 Accent 5" w:uiPriority="64"/>
+    <w:lsdException w:name="Medium List 1 Accent 5" w:uiPriority="65"/>
+    <w:lsdException w:name="Medium List 2 Accent 5" w:uiPriority="66"/>
+    <w:lsdException w:name="Medium Grid 1 Accent 5" w:uiPriority="67"/>
+    <w:lsdException w:name="Medium Grid 2 Accent 5" w:uiPriority="68"/>
+    <w:lsdException w:name="Medium Grid 3 Accent 5" w:uiPriority="69"/>
+    <w:lsdException w:name="Dark List Accent 5" w:uiPriority="70"/>
+    <w:lsdException w:name="Colorful Shading Accent 5" w:uiPriority="71"/>
+    <w:lsdException w:name="Colorful List Accent 5" w:uiPriority="72"/>
+    <w:lsdException w:name="Colorful Grid Accent 5" w:uiPriority="73"/>
+    <w:lsdException w:name="Light Shading Accent 6" w:uiPriority="60"/>
+    <w:lsdException w:name="Light List Accent 6" w:uiPriority="61"/>
+    <w:lsdException w:name="Light Grid Accent 6" w:uiPriority="62"/>
+    <w:lsdException w:name="Medium Shading 1 Accent 6" w:uiPriority="63"/>
+    <w:lsdException w:name="Medium Shading 2 Accent 6" w:uiPriority="64"/>
+    <w:lsdException w:name="Medium List 1 Accent 6" w:uiPriority="65"/>
+    <w:lsdException w:name="Medium List 2 Accent 6" w:uiPriority="66"/>
+    <w:lsdException w:name="Medium Grid 1 Accent 6" w:uiPriority="67"/>
+    <w:lsdException w:name="Medium Grid 2 Accent 6" w:uiPriority="68"/>
+    <w:lsdException w:name="Medium Grid 3 Accent 6" w:uiPriority="69"/>
+    <w:lsdException w:name="Dark List Accent 6" w:uiPriority="70"/>
+    <w:lsdException w:name="Colorful Shading Accent 6" w:uiPriority="71"/>
+    <w:lsdException w:name="Colorful List Accent 6" w:uiPriority="72"/>
+    <w:lsdException w:name="Colorful Grid Accent 6" w:uiPriority="73"/>
+    <w:lsdException w:name="Subtle Emphasis" w:uiPriority="19" w:qFormat="1"/>
+    <w:lsdException w:name="Intense Emphasis" w:uiPriority="21" w:qFormat="1"/>
+    <w:lsdException w:name="Subtle Reference" w:uiPriority="31" w:qFormat="1"/>
+    <w:lsdException w:name="Intense Reference" w:uiPriority="32" w:qFormat="1"/>
+    <w:lsdException w:name="Book Title" w:uiPriority="33" w:qFormat="1"/>
+    <w:lsdException w:name="Bibliography" w:semiHidden="1" w:uiPriority="37" w:unhideWhenUsed="1"/>
+    <w:lsdException w:name="TOC Heading" w:semiHidden="1" w:uiPriority="39" w:unhideWhenUsed="1" w:qFormat="1"/>
+    <w:lsdException w:name="Plain Table 1" w:uiPriority="41"/>
+    <w:lsdException w:name="Plain Table 2" w:uiPriority="42"/>
+    <w:lsdException w:name="Plain Table 3" w:uiPriority="43"/>
+    <w:lsdException w:name="Plain Table 4" w:uiPriority="44"/>
+    <w:lsdException w:name="Plain Table 5" w:uiPriority="45"/>
+    <w:lsdException w:name="Grid Table Light" w:uiPriority="40"/>
+    <w:lsdException w:name="Grid Table 1 Light" w:uiPriority="46"/>
+    <w:lsdException w:name="Grid Table 2" w:uiPriority="47"/>
+    <w:lsdException w:name="Grid Table 3" w:uiPriority="48"/>
+    <w:lsdException w:name="Grid Table 4" w:uiPriority="49"/>
+    <w:lsdException w:name="Grid Table 5 Dark" w:uiPriority="50"/>
+    <w:lsdException w:name="Grid Table 6 Colorful" w:uiPriority="51"/>
+    <w:lsdException w:name="Grid Table 7 Colorful" w:uiPriority="52"/>
+    <w:lsdException w:name="Grid Table 1 Light Accent 1" w:uiPriority="46"/>
+    <w:lsdException w:name="Grid Table 2 Accent 1" w:uiPriority="47"/>
+    <w:lsdException w:name="Grid Table 3 Accent 1" w:uiPriority="48"/>
+    <w:lsdException w:name="Grid Table 4 Accent 1" w:uiPriority="49"/>
+    <w:lsdException w:name="Grid Table 5 Dark Accent 1" w:uiPriority="50"/>
+    <w:lsdException w:name="Grid Table 6 Colorful Accent 1" w:uiPriority="51"/>
+    <w:lsdException w:name="Grid Table 7 Colorful Accent 1" w:uiPriority="52"/>
+    <w:lsdException w:name="Grid Table 1 Light Accent 2" w:uiPriority="46"/>
+    <w:lsdException w:name="Grid Table 2 Accent 2" w:uiPriority="47"/>
+    <w:lsdException w:name="Grid Table 3 Accent 2" w:uiPriority="48"/>
+    <w:lsdException w:name="Grid Table 4 Accent 2" w:uiPriority="49"/>
+    <w:lsdException w:name="Grid Table 5 Dark Accent 2" w:uiPriority="50"/>
+    <w:lsdException w:name="Grid Table 6 Colorful Accent 2" w:uiPriority="51"/>
+    <w:lsdException w:name="Grid Table 7 Colorful Accent 2" w:uiPriority="52"/>
+    <w:lsdException w:name="Grid Table 1 Light Accent 3" w:uiPriority="46"/>
+    <w:lsdException w:name="Grid Table 2 Accent 3" w:uiPriority="47"/>
+    <w:lsdException w:name="Grid Table 3 Accent 3" w:uiPriority="48"/>
+    <w:lsdException w:name="Grid Table 4 Accent 3" w:uiPriority="49"/>
+    <w:lsdException w:name="Grid Table 5 Dark Accent 3" w:uiPriority="50"/>
+    <w:lsdException w:name="Grid Table 6 Colorful Accent 3" w:uiPriority="51"/>
+    <w:lsdException w:name="Grid Table 7 Colorful Accent 3" w:uiPriority="52"/>
+    <w:lsdException w:name="Grid Table 1 Light Accent 4" w:uiPriority="46"/>
+    <w:lsdException w:name="Grid Table 2 Accent 4" w:uiPriority="47"/>
+    <w:lsdException w:name="Grid Table 3 Accent 4" w:uiPriority="48"/>
+    <w:lsdException w:name="Grid Table 4 Accent 4" w:uiPriority="49"/>
+    <w:lsdException w:name="Grid Table 5 Dark Accent 4" w:uiPriority="50"/>
+    <w:lsdException w:name="Grid Table 6 Colorful Accent 4" w:uiPriority="51"/>
+    <w:lsdException w:name="Grid Table 7 Colorful Accent 4" w:uiPriority="52"/>
+    <w:lsdException w:name="Grid Table 1 Light Accent 5" w:uiPriority="46"/>
+    <w:lsdException w:name="Grid Table 2 Accent 5" w:uiPriority="47"/>
+    <w:lsdException w:name="Grid Table 3 Accent 5" w:uiPriority="48"/>
+    <w:lsdException w:name="Grid Table 4 Accent 5" w:uiPriority="49"/>
+    <w:lsdException w:name="Grid Table 5 Dark Accent 5" w:uiPriority="50"/>
+    <w:lsdException w:name="Grid Table 6 Colorful Accent 5" w:uiPriority="51"/>
+    <w:lsdException w:name="Grid Table 7 Colorful Accent 5" w:uiPriority="52"/>
+    <w:lsdException w:name="Grid Table 1 Light Accent 6" w:uiPriority="46"/>
+    <w:lsdException w:name="Grid Table 2 Accent 6" w:uiPriority="47"/>
+    <w:lsdException w:name="Grid Table 3 Accent 6" w:uiPriority="48"/>
+    <w:lsdException w:name="Grid Table 4 Accent 6" w:uiPriority="49"/>
+    <w:lsdException w:name="Grid Table 5 Dark Accent 6" w:uiPriority="50"/>
+    <w:lsdException w:name="Grid Table 6 Colorful Accent 6" w:uiPriority="51"/>
+    <w:lsdException w:name="Grid Table 7 Colorful Accent 6" w:uiPriority="52"/>
+    <w:lsdException w:name="List Table 1 Light" w:uiPriority="46"/>
+    <w:lsdException w:name="List Table 2" w:uiPriority="47"/>
+    <w:lsdException w:name="List Table 3" w:uiPriority="48"/>
+    <w:lsdException w:name="List Table 4" w:uiPriority="49"/>
+    <w:lsdException w:name="List Table 5 Dark" w:uiPriority="50"/>
+    <w:lsdException w:name="List Table 6 Colorful" w:uiPriority="51"/>
+    <w:lsdException w:name="List Table 7 Colorful" w:uiPriority="52"/>
+    <w:lsdException w:name="List Table 1 Light Accent 1" w:uiPriority="46"/>
+    <w:lsdException w:name="List Table 2 Accent 1" w:uiPriority="47"/>
+    <w:lsdException w:name="List Table 3 Accent 1" w:uiPriority="48"/>
+    <w:lsdException w:name="List Table 4 Accent 1" w:uiPriority="49"/>
+    <w:lsdException w:name="List Table 5 Dark Accent 1" w:uiPriority="50"/>
+    <w:lsdException w:name="List Table 6 Colorful Accent 1" w:uiPriority="51"/>
+    <w:lsdException w:name="List Table 7 Colorful Accent 1" w:uiPriority="52"/>
+    <w:lsdException w:name="List Table 1 Light Accent 2" w:uiPriority="46"/>
+    <w:lsdException w:name="List Table 2 Accent 2" w:uiPriority="47"/>
+    <w:lsdException w:name="List Table 3 Accent 2" w:uiPriority="48"/>
+    <w:lsdException w:name="List Table 4 Accent 2" w:uiPriority="49"/>
+    <w:lsdException w:name="List Table 5 Dark Accent 2" w:uiPriority="50"/>
+    <w:lsdException w:name="List Table 6 Colorful Accent 2" w:uiPriority="51"/>
+    <w:lsdException w:name="List Table 7 Colorful Accent 2" w:uiPriority="52"/>
+    <w:lsdException w:name="List Table 1 Light Accent 3" w:uiPriority="46"/>
+    <w:lsdException w:name="List Table 2 Accent 3" w:uiPriority="47"/>
+    <w:lsdException w:name="List Table 3 Accent 3" w:uiPriority="48"/>
+    <w:lsdException w:name="List Table 4 Accent 3" w:uiPriority="49"/>
+    <w:lsdException w:name="List Table 5 Dark Accent 3" w:uiPriority="50"/>
+    <w:lsdException w:name="List Table 6 Colorful Accent 3" w:uiPriority="51"/>
+    <w:lsdException w:name="List Table 7 Colorful Accent 3" w:uiPriority="52"/>
+    <w:lsdException w:name="List Table 1 Light Accent 4" w:uiPriority="46"/>
+    <w:lsdException w:name="List Table 2 Accent 4" w:uiPriority="47"/>
+    <w:lsdException w:name="List Table 3 Accent 4" w:uiPriority="48"/>
+    <w:lsdException w:name="List Table 4 Accent 4" w:uiPriority="49"/>
+    <w:lsdException w:name="List Table 5 Dark Accent 4" w:uiPriority="50"/>
+    <w:lsdException w:name="List Table 6 Colorful Accent 4" w:uiPriority="51"/>
+    <w:lsdException w:name="List Table 7 Colorful Accent 4" w:uiPriority="52"/>
+    <w:lsdException w:name="List Table 1 Light Accent 5" w:uiPriority="46"/>
+    <w:lsdException w:name="List Table 2 Accent 5" w:uiPriority="47"/>
+    <w:lsdException w:name="List Table 3 Accent 5" w:uiPriority="48"/>
+    <w:lsdException w:name="List Table 4 Accent 5" w:uiPriority="49"/>
+    <w:lsdException w:name="List Table 5 Dark Accent 5" w:uiPriority="50"/>
+    <w:lsdException w:name="List Table 6 Colorful Accent 5" w:uiPriority="51"/>
+    <w:lsdException w:name="List Table 7 Colorful Accent 5" w:uiPriority="52"/>
+    <w:lsdException w:name="List Table 1 Light Accent 6" w:uiPriority="46"/>
+    <w:lsdException w:name="List Table 2 Accent 6" w:uiPriority="47"/>
+    <w:lsdException w:name="List Table 3 Accent 6" w:uiPriority="48"/>
+    <w:lsdException w:name="List Table 4 Accent 6" w:uiPriority="49"/>
+    <w:lsdException w:name="List Table 5 Dark Accent 6" w:uiPriority="50"/>
+    <w:lsdException w:name="List Table 6 Colorful Accent 6" w:uiPriority="51"/>
+    <w:lsdException w:name="List Table 7 Colorful Accent 6" w:uiPriority="52"/>
   </w:latentStyles>
   <w:style w:type="paragraph" w:default="1" w:styleId="Standard">
     <w:name w:val="Normal"/>
@@ -2232,7 +2770,6 @@
     <w:uiPriority w:val="99"/>
     <w:semiHidden/>
     <w:unhideWhenUsed/>
-    <w:qFormat/>
     <w:tblPr>
       <w:tblInd w:w="0" w:type="dxa"/>
       <w:tblCellMar>
@@ -2603,7 +3140,7 @@
   <a:extraClrSchemeLst/>
   <a:extLst>
     <a:ext uri="{05A4C25C-085E-4340-85A3-A5531E510DB2}">
-      <thm15:themeFamily xmlns:thm15="http://schemas.microsoft.com/office/thememl/2012/main" xmlns="" name="Office Theme" id="{62F939B6-93AF-4DB8-9C6B-D6C7DFDC589F}" vid="{4A3C46E8-61CC-4603-A589-7422A47A8E4A}"/>
+      <thm15:themeFamily xmlns:thm15="http://schemas.microsoft.com/office/thememl/2012/main" name="Office Theme" id="{62F939B6-93AF-4DB8-9C6B-D6C7DFDC589F}" vid="{4A3C46E8-61CC-4603-A589-7422A47A8E4A}"/>
     </a:ext>
   </a:extLst>
 </a:theme>

</xml_diff>